<commit_message>
Add Discrete to SDCard
</commit_message>
<xml_diff>
--- a/public/documentation/SD Card Directions.docx
+++ b/public/documentation/SD Card Directions.docx
@@ -260,6 +260,63 @@
         </w:numPr>
       </w:pPr>
       <w:r>
+        <w:t>If you only plan to have one language on the SD Card use this footer (located in sdcard and nojs of prototype)</w:t>
+      </w:r>
+      <w:r>
+        <w:drawing>
+          <wp:inline distT="0" distB="0" distL="0" distR="0" wp14:anchorId="627F1D5D" wp14:editId="419665CE">
+            <wp:extent cx="3829247" cy="298465"/>
+            <wp:effectExtent l="0" t="0" r="0" b="6350"/>
+            <wp:docPr id="1" name="Picture 1"/>
+            <wp:cNvGraphicFramePr>
+              <a:graphicFrameLocks xmlns:a="http://schemas.openxmlformats.org/drawingml/2006/main" noChangeAspect="1"/>
+            </wp:cNvGraphicFramePr>
+            <a:graphic xmlns:a="http://schemas.openxmlformats.org/drawingml/2006/main">
+              <a:graphicData uri="http://schemas.openxmlformats.org/drawingml/2006/picture">
+                <pic:pic xmlns:pic="http://schemas.openxmlformats.org/drawingml/2006/picture">
+                  <pic:nvPicPr>
+                    <pic:cNvPr id="1" name=""/>
+                    <pic:cNvPicPr/>
+                  </pic:nvPicPr>
+                  <pic:blipFill>
+                    <a:blip r:embed="rId5"/>
+                    <a:stretch>
+                      <a:fillRect/>
+                    </a:stretch>
+                  </pic:blipFill>
+                  <pic:spPr>
+                    <a:xfrm>
+                      <a:off x="0" y="0"/>
+                      <a:ext cx="3829247" cy="298465"/>
+                    </a:xfrm>
+                    <a:prstGeom prst="rect">
+                      <a:avLst/>
+                    </a:prstGeom>
+                  </pic:spPr>
+                </pic:pic>
+              </a:graphicData>
+            </a:graphic>
+          </wp:inline>
+        </w:drawing>
+      </w:r>
+    </w:p>
+    <w:p>
+      <w:pPr>
+        <w:pStyle w:val="ListParagraph"/>
+      </w:pPr>
+      <w:r>
+        <w:tab/>
+      </w:r>
+    </w:p>
+    <w:p>
+      <w:pPr>
+        <w:pStyle w:val="ListParagraph"/>
+        <w:numPr>
+          <w:ilvl w:val="0"/>
+          <w:numId w:val="1"/>
+        </w:numPr>
+      </w:pPr>
+      <w:r>
         <w:t>Upload .env.api.remote to sites/SITECODE</w:t>
       </w:r>
     </w:p>
@@ -274,7 +331,7 @@
       <w:r>
         <w:t xml:space="preserve">Visit </w:t>
       </w:r>
-      <w:hyperlink r:id="rId5" w:history="1">
+      <w:hyperlink r:id="rId6" w:history="1">
         <w:r>
           <w:rPr>
             <w:rStyle w:val="Hyperlink"/>
@@ -468,18 +525,6 @@
         </w:numPr>
       </w:pPr>
       <w:r>
-        <w:t>Move NoJS directory to root so it is equal to ‘folder’</w:t>
-      </w:r>
-    </w:p>
-    <w:p>
-      <w:pPr>
-        <w:pStyle w:val="ListParagraph"/>
-        <w:numPr>
-          <w:ilvl w:val="0"/>
-          <w:numId w:val="1"/>
-        </w:numPr>
-      </w:pPr>
-      <w:r>
         <w:t>Add Cx File Explorer to root</w:t>
       </w:r>
     </w:p>
@@ -613,8 +658,40 @@
       </w:r>
     </w:p>
     <w:p>
-      <w:r>
-        <w:br w:type="page"/>
+      <w:pPr>
+        <w:pStyle w:val="ListParagraph"/>
+        <w:numPr>
+          <w:ilvl w:val="0"/>
+          <w:numId w:val="1"/>
+        </w:numPr>
+      </w:pPr>
+      <w:r>
+        <w:lastRenderedPageBreak/>
+        <w:t>Test with Chrome (javascript is working) to make sure all images are included.  Some that may be missing:</w:t>
+      </w:r>
+    </w:p>
+    <w:p>
+      <w:pPr>
+        <w:pStyle w:val="ListParagraph"/>
+        <w:numPr>
+          <w:ilvl w:val="1"/>
+          <w:numId w:val="1"/>
+        </w:numPr>
+      </w:pPr>
+      <w:r>
+        <w:t>Content/M2/images/standard</w:t>
+      </w:r>
+    </w:p>
+    <w:p>
+      <w:pPr>
+        <w:pStyle w:val="ListParagraph"/>
+        <w:numPr>
+          <w:ilvl w:val="1"/>
+          <w:numId w:val="1"/>
+        </w:numPr>
+      </w:pPr>
+      <w:r>
+        <w:t>Sites/mc2/images/css</w:t>
       </w:r>
     </w:p>
     <w:p>
@@ -622,7 +699,6 @@
         <w:pStyle w:val="Heading1"/>
       </w:pPr>
       <w:r>
-        <w:lastRenderedPageBreak/>
         <w:t>Creating Media:</w:t>
       </w:r>
     </w:p>

</xml_diff>